<commit_message>
tim revisions first draft
</commit_message>
<xml_diff>
--- a/CGM Code/R Functions Paper/PLOS One/Resubmission #1/Manuscript.docx
+++ b/CGM Code/R Functions Paper/PLOS One/Resubmission #1/Manuscript.docx
@@ -1,6 +1,6 @@
 
 <file path=word/document.xml><?xml version="1.0" encoding="utf-8"?>
-<w:document xmlns:wpc="http://schemas.microsoft.com/office/word/2010/wordprocessingCanvas" xmlns:cx="http://schemas.microsoft.com/office/drawing/2014/chartex" xmlns:cx1="http://schemas.microsoft.com/office/drawing/2015/9/8/chartex" xmlns:mc="http://schemas.openxmlformats.org/markup-compatibility/2006" xmlns:o="urn:schemas-microsoft-com:office:office" xmlns:r="http://schemas.openxmlformats.org/officeDocument/2006/relationships" xmlns:m="http://schemas.openxmlformats.org/officeDocument/2006/math" xmlns:v="urn:schemas-microsoft-com:vml" xmlns:wp14="http://schemas.microsoft.com/office/word/2010/wordprocessingDrawing" xmlns:wp="http://schemas.openxmlformats.org/drawingml/2006/wordprocessingDrawing" xmlns:w10="urn:schemas-microsoft-com:office:word" xmlns:w="http://schemas.openxmlformats.org/wordprocessingml/2006/main" xmlns:w14="http://schemas.microsoft.com/office/word/2010/wordml" xmlns:w15="http://schemas.microsoft.com/office/word/2012/wordml" xmlns:w16se="http://schemas.microsoft.com/office/word/2015/wordml/symex" xmlns:wpg="http://schemas.microsoft.com/office/word/2010/wordprocessingGroup" xmlns:wpi="http://schemas.microsoft.com/office/word/2010/wordprocessingInk" xmlns:wne="http://schemas.microsoft.com/office/word/2006/wordml" xmlns:wps="http://schemas.microsoft.com/office/word/2010/wordprocessingShape" mc:Ignorable="w14 w15 w16se wp14">
+<w:document xmlns:wpc="http://schemas.microsoft.com/office/word/2010/wordprocessingCanvas" xmlns:cx="http://schemas.microsoft.com/office/drawing/2014/chartex" xmlns:cx1="http://schemas.microsoft.com/office/drawing/2015/9/8/chartex" xmlns:cx2="http://schemas.microsoft.com/office/drawing/2015/10/21/chartex" xmlns:cx3="http://schemas.microsoft.com/office/drawing/2016/5/9/chartex" xmlns:cx4="http://schemas.microsoft.com/office/drawing/2016/5/10/chartex" xmlns:cx5="http://schemas.microsoft.com/office/drawing/2016/5/11/chartex" xmlns:cx6="http://schemas.microsoft.com/office/drawing/2016/5/12/chartex" xmlns:cx7="http://schemas.microsoft.com/office/drawing/2016/5/13/chartex" xmlns:cx8="http://schemas.microsoft.com/office/drawing/2016/5/14/chartex" xmlns:mc="http://schemas.openxmlformats.org/markup-compatibility/2006" xmlns:aink="http://schemas.microsoft.com/office/drawing/2016/ink" xmlns:am3d="http://schemas.microsoft.com/office/drawing/2017/model3d" xmlns:o="urn:schemas-microsoft-com:office:office" xmlns:r="http://schemas.openxmlformats.org/officeDocument/2006/relationships" xmlns:m="http://schemas.openxmlformats.org/officeDocument/2006/math" xmlns:v="urn:schemas-microsoft-com:vml" xmlns:wp14="http://schemas.microsoft.com/office/word/2010/wordprocessingDrawing" xmlns:wp="http://schemas.openxmlformats.org/drawingml/2006/wordprocessingDrawing" xmlns:w10="urn:schemas-microsoft-com:office:word" xmlns:w="http://schemas.openxmlformats.org/wordprocessingml/2006/main" xmlns:w14="http://schemas.microsoft.com/office/word/2010/wordml" xmlns:w15="http://schemas.microsoft.com/office/word/2012/wordml" xmlns:w16cid="http://schemas.microsoft.com/office/word/2016/wordml/cid" xmlns:w16se="http://schemas.microsoft.com/office/word/2015/wordml/symex" xmlns:wpg="http://schemas.microsoft.com/office/word/2010/wordprocessingGroup" xmlns:wpi="http://schemas.microsoft.com/office/word/2010/wordprocessingInk" xmlns:wne="http://schemas.microsoft.com/office/word/2006/wordml" xmlns:wps="http://schemas.microsoft.com/office/word/2010/wordprocessingShape" mc:Ignorable="w14 w15 w16se w16cid wp14">
   <w:body>
     <w:p>
       <w:pPr>
@@ -153,7 +153,21 @@
         <w:rPr>
           <w:bCs/>
         </w:rPr>
-        <w:t>, Petter Bjornstad</w:t>
+        <w:t xml:space="preserve">, </w:t>
+      </w:r>
+      <w:proofErr w:type="spellStart"/>
+      <w:r>
+        <w:rPr>
+          <w:bCs/>
+        </w:rPr>
+        <w:t>Petter</w:t>
+      </w:r>
+      <w:proofErr w:type="spellEnd"/>
+      <w:r>
+        <w:rPr>
+          <w:bCs/>
+        </w:rPr>
+        <w:t xml:space="preserve"> Bjornstad</w:t>
       </w:r>
       <w:r>
         <w:rPr>
@@ -407,8 +421,6 @@
         </w:rPr>
         <w:br w:type="page"/>
       </w:r>
-      <w:bookmarkStart w:id="0" w:name="_GoBack"/>
-      <w:bookmarkEnd w:id="0"/>
     </w:p>
     <w:p>
       <w:pPr>
@@ -933,7 +945,15 @@
         <w:t>including</w:t>
       </w:r>
       <w:r>
-        <w:t xml:space="preserve"> the EasyGV macro-enabled Excel workbook</w:t>
+        <w:t xml:space="preserve"> the </w:t>
+      </w:r>
+      <w:proofErr w:type="spellStart"/>
+      <w:r>
+        <w:t>EasyGV</w:t>
+      </w:r>
+      <w:proofErr w:type="spellEnd"/>
+      <w:r>
+        <w:t xml:space="preserve"> macro-enabled Excel workbook</w:t>
       </w:r>
       <w:r>
         <w:t xml:space="preserve"> [5]</w:t>
@@ -953,8 +973,13 @@
       <w:r>
         <w:t xml:space="preserve">are reports suggesting that </w:t>
       </w:r>
-      <w:r>
-        <w:t xml:space="preserve">EasyGV </w:t>
+      <w:proofErr w:type="spellStart"/>
+      <w:r>
+        <w:t>EasyGV</w:t>
+      </w:r>
+      <w:proofErr w:type="spellEnd"/>
+      <w:r>
+        <w:t xml:space="preserve"> </w:t>
       </w:r>
       <w:r>
         <w:t xml:space="preserve">poorly </w:t>
@@ -1054,7 +1079,15 @@
         <w:t xml:space="preserve">[7] </w:t>
       </w:r>
       <w:r>
-        <w:t xml:space="preserve">released the CGManalyzer package for R; however, the package was removed from the CRAN repository because </w:t>
+        <w:t xml:space="preserve">released the </w:t>
+      </w:r>
+      <w:proofErr w:type="spellStart"/>
+      <w:r>
+        <w:t>CGManalyzer</w:t>
+      </w:r>
+      <w:proofErr w:type="spellEnd"/>
+      <w:r>
+        <w:t xml:space="preserve"> package for R; however, the package was removed from the CRAN repository because </w:t>
       </w:r>
       <w:r>
         <w:t>problems with the software were not corrected.</w:t>
@@ -1100,8 +1133,13 @@
       <w:r>
         <w:t xml:space="preserve">data from </w:t>
       </w:r>
-      <w:r>
-        <w:t>Diasend (</w:t>
+      <w:proofErr w:type="spellStart"/>
+      <w:r>
+        <w:t>Diasend</w:t>
+      </w:r>
+      <w:proofErr w:type="spellEnd"/>
+      <w:r>
+        <w:t xml:space="preserve"> (</w:t>
       </w:r>
       <w:hyperlink r:id="rId10" w:history="1">
         <w:r>
@@ -1163,7 +1201,15 @@
         <w:t xml:space="preserve">, </w:t>
       </w:r>
       <w:r>
-        <w:t>and Carelink (</w:t>
+        <w:t xml:space="preserve">and </w:t>
+      </w:r>
+      <w:proofErr w:type="spellStart"/>
+      <w:r>
+        <w:t>Carelink</w:t>
+      </w:r>
+      <w:proofErr w:type="spellEnd"/>
+      <w:r>
+        <w:t xml:space="preserve"> (</w:t>
       </w:r>
       <w:hyperlink r:id="rId14" w:history="1">
         <w:r>
@@ -1249,7 +1295,15 @@
         <w:t>)</w:t>
       </w:r>
       <w:r>
-        <w:t xml:space="preserve"> under the name ‘cgmanalysis’</w:t>
+        <w:t xml:space="preserve"> under the name ‘</w:t>
+      </w:r>
+      <w:proofErr w:type="spellStart"/>
+      <w:r>
+        <w:t>cgmanalysis</w:t>
+      </w:r>
+      <w:proofErr w:type="spellEnd"/>
+      <w:r>
+        <w:t>’</w:t>
       </w:r>
       <w:r>
         <w:t xml:space="preserve"> </w:t>
@@ -1282,19 +1336,7 @@
           <w:rPr>
             <w:rStyle w:val="Hyperlink"/>
           </w:rPr>
-          <w:t>https://githu</w:t>
-        </w:r>
-        <w:r>
-          <w:rPr>
-            <w:rStyle w:val="Hyperlink"/>
-          </w:rPr>
-          <w:t>b</w:t>
-        </w:r>
-        <w:r>
-          <w:rPr>
-            <w:rStyle w:val="Hyperlink"/>
-          </w:rPr>
-          <w:t>.com/childhealthbiostatscore/R-Packages</w:t>
+          <w:t>https://github.com/childhealthbiostatscore/R-Packages</w:t>
         </w:r>
       </w:hyperlink>
       <w:r>
@@ -1633,9 +1675,11 @@
               <w:autoSpaceDN w:val="0"/>
               <w:adjustRightInd w:val="0"/>
             </w:pPr>
+            <w:proofErr w:type="spellStart"/>
             <w:r>
               <w:t>percent_cgm_wear</w:t>
             </w:r>
+            <w:proofErr w:type="spellEnd"/>
           </w:p>
         </w:tc>
         <w:tc>
@@ -1667,9 +1711,11 @@
               <w:autoSpaceDN w:val="0"/>
               <w:adjustRightInd w:val="0"/>
             </w:pPr>
+            <w:proofErr w:type="spellStart"/>
             <w:r>
               <w:t>average_sensor</w:t>
             </w:r>
+            <w:proofErr w:type="spellEnd"/>
           </w:p>
         </w:tc>
         <w:tc>
@@ -1842,9 +1888,11 @@
               <w:autoSpaceDN w:val="0"/>
               <w:adjustRightInd w:val="0"/>
             </w:pPr>
+            <w:proofErr w:type="spellStart"/>
             <w:r>
               <w:t>gmi</w:t>
             </w:r>
+            <w:proofErr w:type="spellEnd"/>
           </w:p>
         </w:tc>
         <w:tc>
@@ -1935,9 +1983,11 @@
               <w:autoSpaceDN w:val="0"/>
               <w:adjustRightInd w:val="0"/>
             </w:pPr>
+            <w:proofErr w:type="spellStart"/>
             <w:r>
               <w:t>median_sensor</w:t>
             </w:r>
+            <w:proofErr w:type="spellEnd"/>
           </w:p>
         </w:tc>
         <w:tc>
@@ -2003,9 +2053,11 @@
               <w:autoSpaceDN w:val="0"/>
               <w:adjustRightInd w:val="0"/>
             </w:pPr>
+            <w:proofErr w:type="spellStart"/>
             <w:r>
               <w:t>standard_deviation</w:t>
             </w:r>
+            <w:proofErr w:type="spellEnd"/>
           </w:p>
         </w:tc>
         <w:tc>
@@ -2071,9 +2123,11 @@
               <w:autoSpaceDN w:val="0"/>
               <w:adjustRightInd w:val="0"/>
             </w:pPr>
+            <w:proofErr w:type="spellStart"/>
             <w:r>
               <w:t>min_sensor</w:t>
             </w:r>
+            <w:proofErr w:type="spellEnd"/>
           </w:p>
         </w:tc>
         <w:tc>
@@ -2105,9 +2159,11 @@
               <w:autoSpaceDN w:val="0"/>
               <w:adjustRightInd w:val="0"/>
             </w:pPr>
+            <w:proofErr w:type="spellStart"/>
             <w:r>
               <w:t>max_sensor</w:t>
             </w:r>
+            <w:proofErr w:type="spellEnd"/>
           </w:p>
         </w:tc>
         <w:tc>
@@ -2139,8 +2195,13 @@
               <w:autoSpaceDN w:val="0"/>
               <w:adjustRightInd w:val="0"/>
             </w:pPr>
-            <w:r>
-              <w:t>excursions_over_***</w:t>
+            <w:proofErr w:type="spellStart"/>
+            <w:r>
+              <w:t>excursions_over</w:t>
+            </w:r>
+            <w:proofErr w:type="spellEnd"/>
+            <w:r>
+              <w:t>_***</w:t>
             </w:r>
           </w:p>
         </w:tc>
@@ -2177,9 +2238,14 @@
               <w:autoSpaceDN w:val="0"/>
               <w:adjustRightInd w:val="0"/>
             </w:pPr>
+            <w:proofErr w:type="spellStart"/>
             <w:r>
               <w:lastRenderedPageBreak/>
-              <w:t>min_spent_over_***</w:t>
+              <w:t>min_spent_over</w:t>
+            </w:r>
+            <w:proofErr w:type="spellEnd"/>
+            <w:r>
+              <w:t>_***</w:t>
             </w:r>
           </w:p>
           <w:p>
@@ -2220,8 +2286,13 @@
               <w:autoSpaceDN w:val="0"/>
               <w:adjustRightInd w:val="0"/>
             </w:pPr>
-            <w:r>
-              <w:t>percent_time_over_***</w:t>
+            <w:proofErr w:type="spellStart"/>
+            <w:r>
+              <w:t>percent_time_over</w:t>
+            </w:r>
+            <w:proofErr w:type="spellEnd"/>
+            <w:r>
+              <w:t>_***</w:t>
             </w:r>
           </w:p>
           <w:p>
@@ -2262,9 +2333,19 @@
               <w:autoSpaceDN w:val="0"/>
               <w:adjustRightInd w:val="0"/>
             </w:pPr>
-            <w:r>
-              <w:t>avg_excur_over_***_per_day</w:t>
-            </w:r>
+            <w:proofErr w:type="spellStart"/>
+            <w:r>
+              <w:t>avg_excur_over</w:t>
+            </w:r>
+            <w:proofErr w:type="spellEnd"/>
+            <w:r>
+              <w:t>_***_</w:t>
+            </w:r>
+            <w:proofErr w:type="spellStart"/>
+            <w:r>
+              <w:t>per_day</w:t>
+            </w:r>
+            <w:proofErr w:type="spellEnd"/>
           </w:p>
           <w:p>
             <w:pPr>
@@ -2304,8 +2385,13 @@
               <w:autoSpaceDN w:val="0"/>
               <w:adjustRightInd w:val="0"/>
             </w:pPr>
-            <w:r>
-              <w:t>min_spent_under_**</w:t>
+            <w:proofErr w:type="spellStart"/>
+            <w:r>
+              <w:t>min_spent_under</w:t>
+            </w:r>
+            <w:proofErr w:type="spellEnd"/>
+            <w:r>
+              <w:t>_**</w:t>
             </w:r>
           </w:p>
           <w:p>
@@ -2346,8 +2432,13 @@
               <w:autoSpaceDN w:val="0"/>
               <w:adjustRightInd w:val="0"/>
             </w:pPr>
-            <w:r>
-              <w:t>percent_time_under_**</w:t>
+            <w:proofErr w:type="spellStart"/>
+            <w:r>
+              <w:t>percent_time_under</w:t>
+            </w:r>
+            <w:proofErr w:type="spellEnd"/>
+            <w:r>
+              <w:t>_**</w:t>
             </w:r>
           </w:p>
           <w:p>
@@ -2540,9 +2631,11 @@
               <w:autoSpaceDN w:val="0"/>
               <w:adjustRightInd w:val="0"/>
             </w:pPr>
+            <w:proofErr w:type="spellStart"/>
             <w:r>
               <w:t>auc</w:t>
             </w:r>
+            <w:proofErr w:type="spellEnd"/>
           </w:p>
         </w:tc>
         <w:tc>
@@ -2574,9 +2667,11 @@
               <w:autoSpaceDN w:val="0"/>
               <w:adjustRightInd w:val="0"/>
             </w:pPr>
+            <w:proofErr w:type="spellStart"/>
             <w:r>
               <w:t>r_mage</w:t>
             </w:r>
+            <w:proofErr w:type="spellEnd"/>
           </w:p>
         </w:tc>
         <w:tc>
@@ -2591,7 +2686,15 @@
               <w:adjustRightInd w:val="0"/>
             </w:pPr>
             <w:r>
-              <w:t>MAGE calculated according to Baghurst’s algorithm</w:t>
+              <w:t xml:space="preserve">MAGE calculated according to </w:t>
+            </w:r>
+            <w:proofErr w:type="spellStart"/>
+            <w:r>
+              <w:t>Baghurst’s</w:t>
+            </w:r>
+            <w:proofErr w:type="spellEnd"/>
+            <w:r>
+              <w:t xml:space="preserve"> algorithm</w:t>
             </w:r>
           </w:p>
         </w:tc>
@@ -2608,9 +2711,11 @@
               <w:autoSpaceDN w:val="0"/>
               <w:adjustRightInd w:val="0"/>
             </w:pPr>
+            <w:proofErr w:type="spellStart"/>
             <w:r>
               <w:t>j_index</w:t>
             </w:r>
+            <w:proofErr w:type="spellEnd"/>
           </w:p>
         </w:tc>
         <w:tc>
@@ -2720,9 +2825,11 @@
               <w:autoSpaceDN w:val="0"/>
               <w:adjustRightInd w:val="0"/>
             </w:pPr>
+            <w:proofErr w:type="spellStart"/>
             <w:r>
               <w:t>modd</w:t>
             </w:r>
+            <w:proofErr w:type="spellEnd"/>
           </w:p>
         </w:tc>
         <w:tc>
@@ -2754,9 +2861,11 @@
               <w:autoSpaceDN w:val="0"/>
               <w:adjustRightInd w:val="0"/>
             </w:pPr>
+            <w:proofErr w:type="spellStart"/>
             <w:r>
               <w:t>lbgi</w:t>
             </w:r>
+            <w:proofErr w:type="spellEnd"/>
           </w:p>
         </w:tc>
         <w:tc>
@@ -2788,9 +2897,11 @@
               <w:autoSpaceDN w:val="0"/>
               <w:adjustRightInd w:val="0"/>
             </w:pPr>
+            <w:proofErr w:type="spellStart"/>
             <w:r>
               <w:t>hbgi</w:t>
             </w:r>
+            <w:proofErr w:type="spellEnd"/>
           </w:p>
         </w:tc>
         <w:tc>
@@ -2898,7 +3009,36 @@
         <w:ind w:firstLine="720"/>
       </w:pPr>
       <w:r>
-        <w:t>Our package consists of three simple functions: cleandata(), cgmvariables(), and cgmreport(). The data cleaning function iterates through a directory of CGM data exports and produces new file</w:t>
+        <w:t xml:space="preserve">Our package consists of three simple functions: </w:t>
+      </w:r>
+      <w:proofErr w:type="spellStart"/>
+      <w:proofErr w:type="gramStart"/>
+      <w:r>
+        <w:t>cleandata</w:t>
+      </w:r>
+      <w:proofErr w:type="spellEnd"/>
+      <w:r>
+        <w:t>(</w:t>
+      </w:r>
+      <w:proofErr w:type="gramEnd"/>
+      <w:r>
+        <w:t xml:space="preserve">), </w:t>
+      </w:r>
+      <w:proofErr w:type="spellStart"/>
+      <w:r>
+        <w:t>cgmvariables</w:t>
+      </w:r>
+      <w:proofErr w:type="spellEnd"/>
+      <w:r>
+        <w:t xml:space="preserve">(), and </w:t>
+      </w:r>
+      <w:proofErr w:type="spellStart"/>
+      <w:r>
+        <w:t>cgmreport</w:t>
+      </w:r>
+      <w:proofErr w:type="spellEnd"/>
+      <w:r>
+        <w:t>(). The data cleaning function iterates through a directory of CGM data exports and produces new file</w:t>
       </w:r>
       <w:r>
         <w:t>s</w:t>
@@ -3037,7 +3177,20 @@
         <w:t>Table 1</w:t>
       </w:r>
       <w:r>
-        <w:t xml:space="preserve"> are calculated using the cgmvariables() function.</w:t>
+        <w:t xml:space="preserve"> are calculated using the </w:t>
+      </w:r>
+      <w:proofErr w:type="spellStart"/>
+      <w:proofErr w:type="gramStart"/>
+      <w:r>
+        <w:t>cgmvariables</w:t>
+      </w:r>
+      <w:proofErr w:type="spellEnd"/>
+      <w:r>
+        <w:t>(</w:t>
+      </w:r>
+      <w:proofErr w:type="gramEnd"/>
+      <w:r>
+        <w:t>) function.</w:t>
       </w:r>
       <w:r>
         <w:t xml:space="preserve"> </w:t>
@@ -3079,8 +3232,13 @@
         <w:t xml:space="preserve"> </w:t>
       </w:r>
       <w:r>
-        <w:t>MAGE is calculated using Baghurst’s</w:t>
-      </w:r>
+        <w:t xml:space="preserve">MAGE is calculated using </w:t>
+      </w:r>
+      <w:proofErr w:type="spellStart"/>
+      <w:r>
+        <w:t>Baghurst’s</w:t>
+      </w:r>
+      <w:proofErr w:type="spellEnd"/>
       <w:r>
         <w:t xml:space="preserve"> algorithm</w:t>
       </w:r>
@@ -3138,10 +3296,22 @@
         <w:t xml:space="preserve">originally </w:t>
       </w:r>
       <w:r>
-        <w:t>written to produce data tables for upload to a Research Electronic Data Capture (REDCap) database</w:t>
-      </w:r>
-      <w:r>
-        <w:t xml:space="preserve"> [1</w:t>
+        <w:t>written to produce data tables for upload to a Research Electronic Data Capture (</w:t>
+      </w:r>
+      <w:proofErr w:type="spellStart"/>
+      <w:r>
+        <w:t>REDCap</w:t>
+      </w:r>
+      <w:proofErr w:type="spellEnd"/>
+      <w:r>
+        <w:t>) database</w:t>
+      </w:r>
+      <w:r>
+        <w:t xml:space="preserve"> </w:t>
+      </w:r>
+      <w:bookmarkStart w:id="0" w:name="_GoBack"/>
+      <w:r>
+        <w:t>[1</w:t>
       </w:r>
       <w:r>
         <w:t>1</w:t>
@@ -3149,6 +3319,7 @@
       <w:r>
         <w:t>]</w:t>
       </w:r>
+      <w:bookmarkEnd w:id="0"/>
       <w:r>
         <w:t xml:space="preserve">, which </w:t>
       </w:r>
@@ -3324,7 +3495,25 @@
           <w:sz w:val="32"/>
           <w:szCs w:val="32"/>
         </w:rPr>
-        <w:t>Comparison of cgmanalysis package and proprietary software</w:t>
+        <w:t xml:space="preserve">Comparison of </w:t>
+      </w:r>
+      <w:proofErr w:type="spellStart"/>
+      <w:r>
+        <w:rPr>
+          <w:b/>
+          <w:sz w:val="32"/>
+          <w:szCs w:val="32"/>
+        </w:rPr>
+        <w:t>cgmanalysis</w:t>
+      </w:r>
+      <w:proofErr w:type="spellEnd"/>
+      <w:r>
+        <w:rPr>
+          <w:b/>
+          <w:sz w:val="32"/>
+          <w:szCs w:val="32"/>
+        </w:rPr>
+        <w:t xml:space="preserve"> package and proprietary software</w:t>
       </w:r>
     </w:p>
     <w:p>
@@ -3347,11 +3536,21 @@
         <w:t xml:space="preserve">data from </w:t>
       </w:r>
       <w:r>
-        <w:t xml:space="preserve">iPro 2, Carelink 670G, Dexcom Clarity, and </w:t>
-      </w:r>
+        <w:t xml:space="preserve">iPro 2, </w:t>
+      </w:r>
+      <w:proofErr w:type="spellStart"/>
+      <w:r>
+        <w:t>Carelink</w:t>
+      </w:r>
+      <w:proofErr w:type="spellEnd"/>
+      <w:r>
+        <w:t xml:space="preserve"> 670G, Dexcom Clarity, and </w:t>
+      </w:r>
+      <w:proofErr w:type="spellStart"/>
       <w:r>
         <w:t>Diasend</w:t>
       </w:r>
+      <w:proofErr w:type="spellEnd"/>
       <w:r>
         <w:t xml:space="preserve">. </w:t>
       </w:r>
@@ -3365,10 +3564,39 @@
         <w:t xml:space="preserve">platform, </w:t>
       </w:r>
       <w:r>
-        <w:t>formatted using the cleandata() function</w:t>
-      </w:r>
-      <w:r>
-        <w:t xml:space="preserve">, then summarized using the cgmvariables() and cgmreport() functions. </w:t>
+        <w:t xml:space="preserve">formatted using the </w:t>
+      </w:r>
+      <w:proofErr w:type="spellStart"/>
+      <w:proofErr w:type="gramStart"/>
+      <w:r>
+        <w:t>cleandata</w:t>
+      </w:r>
+      <w:proofErr w:type="spellEnd"/>
+      <w:r>
+        <w:t>(</w:t>
+      </w:r>
+      <w:proofErr w:type="gramEnd"/>
+      <w:r>
+        <w:t>) function</w:t>
+      </w:r>
+      <w:r>
+        <w:t xml:space="preserve">, then summarized using the </w:t>
+      </w:r>
+      <w:proofErr w:type="spellStart"/>
+      <w:r>
+        <w:t>cgmvariables</w:t>
+      </w:r>
+      <w:proofErr w:type="spellEnd"/>
+      <w:r>
+        <w:t xml:space="preserve">() and </w:t>
+      </w:r>
+      <w:proofErr w:type="spellStart"/>
+      <w:r>
+        <w:t>cgmreport</w:t>
+      </w:r>
+      <w:proofErr w:type="spellEnd"/>
+      <w:r>
+        <w:t xml:space="preserve">() functions. </w:t>
       </w:r>
       <w:r>
         <w:t xml:space="preserve">The data were not cleaned prior to plotting and summary variable calculation, </w:t>
@@ -3776,9 +4004,11 @@
       <w:r>
         <w:t xml:space="preserve">our </w:t>
       </w:r>
+      <w:proofErr w:type="spellStart"/>
       <w:r>
         <w:t>cgmanalysis</w:t>
       </w:r>
+      <w:proofErr w:type="spellEnd"/>
       <w:r>
         <w:t xml:space="preserve"> package. </w:t>
       </w:r>
@@ -3885,12 +4115,14 @@
                 <w:color w:val="000000"/>
               </w:rPr>
             </w:pPr>
+            <w:proofErr w:type="spellStart"/>
             <w:r>
               <w:rPr>
                 <w:color w:val="000000"/>
               </w:rPr>
               <w:t>cgmanalysis</w:t>
             </w:r>
+            <w:proofErr w:type="spellEnd"/>
           </w:p>
         </w:tc>
         <w:tc>
@@ -4598,8 +4830,13 @@
         </w:numPr>
         <w:spacing w:after="160" w:line="259" w:lineRule="auto"/>
       </w:pPr>
-      <w:r>
-        <w:t>Carelink 670G</w:t>
+      <w:proofErr w:type="spellStart"/>
+      <w:r>
+        <w:t>Carelink</w:t>
+      </w:r>
+      <w:proofErr w:type="spellEnd"/>
+      <w:r>
+        <w:t xml:space="preserve"> 670G</w:t>
       </w:r>
     </w:p>
     <w:tbl>
@@ -4657,12 +4894,14 @@
                 <w:color w:val="000000"/>
               </w:rPr>
             </w:pPr>
+            <w:proofErr w:type="spellStart"/>
             <w:r>
               <w:rPr>
                 <w:color w:val="000000"/>
               </w:rPr>
               <w:t>cgmanalysis</w:t>
             </w:r>
+            <w:proofErr w:type="spellEnd"/>
           </w:p>
         </w:tc>
         <w:tc>
@@ -4679,11 +4918,19 @@
                 <w:color w:val="000000"/>
               </w:rPr>
             </w:pPr>
-            <w:r>
-              <w:rPr>
-                <w:color w:val="000000"/>
-              </w:rPr>
-              <w:t>Carelink 670G</w:t>
+            <w:proofErr w:type="spellStart"/>
+            <w:r>
+              <w:rPr>
+                <w:color w:val="000000"/>
+              </w:rPr>
+              <w:t>Carelink</w:t>
+            </w:r>
+            <w:proofErr w:type="spellEnd"/>
+            <w:r>
+              <w:rPr>
+                <w:color w:val="000000"/>
+              </w:rPr>
+              <w:t xml:space="preserve"> 670G</w:t>
             </w:r>
           </w:p>
         </w:tc>
@@ -4917,12 +5164,14 @@
                 <w:color w:val="000000"/>
               </w:rPr>
             </w:pPr>
+            <w:proofErr w:type="spellStart"/>
             <w:r>
               <w:rPr>
                 <w:color w:val="000000"/>
               </w:rPr>
               <w:t>cgmanalysis</w:t>
             </w:r>
+            <w:proofErr w:type="spellEnd"/>
           </w:p>
         </w:tc>
         <w:tc>
@@ -5204,9 +5453,11 @@
         </w:numPr>
         <w:spacing w:after="160" w:line="259" w:lineRule="auto"/>
       </w:pPr>
+      <w:proofErr w:type="spellStart"/>
       <w:r>
         <w:t>Diasend</w:t>
       </w:r>
+      <w:proofErr w:type="spellEnd"/>
     </w:p>
     <w:tbl>
       <w:tblPr>
@@ -5263,12 +5514,14 @@
                 <w:color w:val="000000"/>
               </w:rPr>
             </w:pPr>
+            <w:proofErr w:type="spellStart"/>
             <w:r>
               <w:rPr>
                 <w:color w:val="000000"/>
               </w:rPr>
               <w:t>cgmanalysis</w:t>
             </w:r>
+            <w:proofErr w:type="spellEnd"/>
           </w:p>
         </w:tc>
         <w:tc>
@@ -5285,12 +5538,14 @@
                 <w:color w:val="000000"/>
               </w:rPr>
             </w:pPr>
+            <w:proofErr w:type="spellStart"/>
             <w:r>
               <w:rPr>
                 <w:color w:val="000000"/>
               </w:rPr>
               <w:t>Diasend</w:t>
             </w:r>
+            <w:proofErr w:type="spellEnd"/>
           </w:p>
         </w:tc>
       </w:tr>
@@ -5807,10 +6062,26 @@
         <w:t>produced by the</w:t>
       </w:r>
       <w:r>
-        <w:t xml:space="preserve"> proprietary software and the cgmanalysis package. </w:t>
-      </w:r>
-      <w:r>
-        <w:t>In the graphs produced by the cgmanalysis package, g</w:t>
+        <w:t xml:space="preserve"> proprietary software and the </w:t>
+      </w:r>
+      <w:proofErr w:type="spellStart"/>
+      <w:r>
+        <w:t>cgmanalysis</w:t>
+      </w:r>
+      <w:proofErr w:type="spellEnd"/>
+      <w:r>
+        <w:t xml:space="preserve"> package. </w:t>
+      </w:r>
+      <w:r>
+        <w:t xml:space="preserve">In the graphs produced by the </w:t>
+      </w:r>
+      <w:proofErr w:type="spellStart"/>
+      <w:r>
+        <w:t>cgmanalysis</w:t>
+      </w:r>
+      <w:proofErr w:type="spellEnd"/>
+      <w:r>
+        <w:t xml:space="preserve"> package, g</w:t>
       </w:r>
       <w:r>
         <w:t>lycemic patterns at each hour of the day are clearly visible and match the CGM device outputs well</w:t>
@@ -5845,7 +6116,21 @@
         <w:rPr>
           <w:b/>
         </w:rPr>
-        <w:t>Fig 4a: “cgmanalysis” Package Plots Compared to iPro 2 Daily Overlay</w:t>
+        <w:t>Fig 4a: “</w:t>
+      </w:r>
+      <w:proofErr w:type="spellStart"/>
+      <w:r>
+        <w:rPr>
+          <w:b/>
+        </w:rPr>
+        <w:t>cgmanalysis</w:t>
+      </w:r>
+      <w:proofErr w:type="spellEnd"/>
+      <w:r>
+        <w:rPr>
+          <w:b/>
+        </w:rPr>
+        <w:t>” Package Plots Compared to iPro 2 Daily Overlay</w:t>
       </w:r>
     </w:p>
     <w:p>
@@ -5935,7 +6220,35 @@
         <w:rPr>
           <w:b/>
         </w:rPr>
-        <w:t>Fig 4b: “cgmanalysis” Package Plots Compared to Carelink 670G Daily Overlay</w:t>
+        <w:t>Fig 4b: “</w:t>
+      </w:r>
+      <w:proofErr w:type="spellStart"/>
+      <w:r>
+        <w:rPr>
+          <w:b/>
+        </w:rPr>
+        <w:t>cgmanalysis</w:t>
+      </w:r>
+      <w:proofErr w:type="spellEnd"/>
+      <w:r>
+        <w:rPr>
+          <w:b/>
+        </w:rPr>
+        <w:t xml:space="preserve">” Package Plots Compared to </w:t>
+      </w:r>
+      <w:proofErr w:type="spellStart"/>
+      <w:r>
+        <w:rPr>
+          <w:b/>
+        </w:rPr>
+        <w:t>Carelink</w:t>
+      </w:r>
+      <w:proofErr w:type="spellEnd"/>
+      <w:r>
+        <w:rPr>
+          <w:b/>
+        </w:rPr>
+        <w:t xml:space="preserve"> 670G Daily Overlay</w:t>
       </w:r>
     </w:p>
     <w:p/>
@@ -5943,8 +6256,13 @@
       <w:r>
         <w:t xml:space="preserve">Clockwise from top left: Aggregate Daily Overlay (Tukey Smoothing), Aggregate Daily Overlay (Loess Smoothing), </w:t>
       </w:r>
-      <w:r>
-        <w:t>Carelink 670G</w:t>
+      <w:proofErr w:type="spellStart"/>
+      <w:r>
+        <w:t>Carelink</w:t>
+      </w:r>
+      <w:proofErr w:type="spellEnd"/>
+      <w:r>
+        <w:t xml:space="preserve"> 670G</w:t>
       </w:r>
       <w:r>
         <w:t xml:space="preserve"> Daily Overlay</w:t>
@@ -6039,7 +6357,21 @@
         <w:rPr>
           <w:b/>
         </w:rPr>
-        <w:t>Fig 4c: “cgmanalysis” Package Plots Compared to Dexcom Clarity Daily Overlay</w:t>
+        <w:t>Fig 4c: “</w:t>
+      </w:r>
+      <w:proofErr w:type="spellStart"/>
+      <w:r>
+        <w:rPr>
+          <w:b/>
+        </w:rPr>
+        <w:t>cgmanalysis</w:t>
+      </w:r>
+      <w:proofErr w:type="spellEnd"/>
+      <w:r>
+        <w:rPr>
+          <w:b/>
+        </w:rPr>
+        <w:t>” Package Plots Compared to Dexcom Clarity Daily Overlay</w:t>
       </w:r>
     </w:p>
     <w:p/>
@@ -6375,7 +6707,35 @@
         <w:rPr>
           <w:b/>
         </w:rPr>
-        <w:t>Fig 4d: “cgmanalysis” Package Plots Compared to Diasend Daily Overlay</w:t>
+        <w:t>Fig 4d: “</w:t>
+      </w:r>
+      <w:proofErr w:type="spellStart"/>
+      <w:r>
+        <w:rPr>
+          <w:b/>
+        </w:rPr>
+        <w:t>cgmanalysis</w:t>
+      </w:r>
+      <w:proofErr w:type="spellEnd"/>
+      <w:r>
+        <w:rPr>
+          <w:b/>
+        </w:rPr>
+        <w:t xml:space="preserve">” Package Plots Compared to </w:t>
+      </w:r>
+      <w:proofErr w:type="spellStart"/>
+      <w:r>
+        <w:rPr>
+          <w:b/>
+        </w:rPr>
+        <w:t>Diasend</w:t>
+      </w:r>
+      <w:proofErr w:type="spellEnd"/>
+      <w:r>
+        <w:rPr>
+          <w:b/>
+        </w:rPr>
+        <w:t xml:space="preserve"> Daily Overlay</w:t>
       </w:r>
     </w:p>
     <w:p/>
@@ -6383,9 +6743,11 @@
       <w:r>
         <w:t xml:space="preserve">Clockwise from top left: Aggregate Daily Overlay (Tukey Smoothing), Aggregate Daily Overlay (Loess Smoothing), </w:t>
       </w:r>
+      <w:proofErr w:type="spellStart"/>
       <w:r>
         <w:t>Diasend</w:t>
       </w:r>
+      <w:proofErr w:type="spellEnd"/>
       <w:r>
         <w:t xml:space="preserve"> Daily Overlay</w:t>
       </w:r>
@@ -6419,7 +6781,15 @@
         <w:ind w:firstLine="720"/>
       </w:pPr>
       <w:r>
-        <w:t>The summary variables produced by the cgmanalysis package match those from the proprietary software</w:t>
+        <w:t xml:space="preserve">The summary variables produced by the </w:t>
+      </w:r>
+      <w:proofErr w:type="spellStart"/>
+      <w:r>
+        <w:t>cgmanalysis</w:t>
+      </w:r>
+      <w:proofErr w:type="spellEnd"/>
+      <w:r>
+        <w:t xml:space="preserve"> package match those from the proprietary software</w:t>
       </w:r>
       <w:r>
         <w:t xml:space="preserve"> for all platforms assesse</w:t>
@@ -6497,7 +6867,15 @@
         <w:t>T</w:t>
       </w:r>
       <w:r>
-        <w:t>he graphical outputs from the cgmanalysis package are</w:t>
+        <w:t xml:space="preserve">he graphical outputs from the </w:t>
+      </w:r>
+      <w:proofErr w:type="spellStart"/>
+      <w:r>
+        <w:t>cgmanalysis</w:t>
+      </w:r>
+      <w:proofErr w:type="spellEnd"/>
+      <w:r>
+        <w:t xml:space="preserve"> package are</w:t>
       </w:r>
       <w:r>
         <w:t xml:space="preserve"> similar</w:t>
@@ -6515,7 +6893,15 @@
         <w:tab/>
       </w:r>
       <w:r>
-        <w:t xml:space="preserve">There are several limitations to our comparison of the cgmanalysis package to the proprietary software output.  </w:t>
+        <w:t xml:space="preserve">There are several limitations to our comparison of the </w:t>
+      </w:r>
+      <w:proofErr w:type="spellStart"/>
+      <w:r>
+        <w:t>cgmanalysis</w:t>
+      </w:r>
+      <w:proofErr w:type="spellEnd"/>
+      <w:r>
+        <w:t xml:space="preserve"> package to the proprietary software output.  </w:t>
       </w:r>
       <w:r>
         <w:t xml:space="preserve">CGM devices only calculate a few summary variables, and </w:t>
@@ -7074,7 +7460,7 @@
 </file>
 
 <file path=word/endnotes.xml><?xml version="1.0" encoding="utf-8"?>
-<w:endnotes xmlns:wpc="http://schemas.microsoft.com/office/word/2010/wordprocessingCanvas" xmlns:cx="http://schemas.microsoft.com/office/drawing/2014/chartex" xmlns:cx1="http://schemas.microsoft.com/office/drawing/2015/9/8/chartex" xmlns:mc="http://schemas.openxmlformats.org/markup-compatibility/2006" xmlns:o="urn:schemas-microsoft-com:office:office" xmlns:r="http://schemas.openxmlformats.org/officeDocument/2006/relationships" xmlns:m="http://schemas.openxmlformats.org/officeDocument/2006/math" xmlns:v="urn:schemas-microsoft-com:vml" xmlns:wp14="http://schemas.microsoft.com/office/word/2010/wordprocessingDrawing" xmlns:wp="http://schemas.openxmlformats.org/drawingml/2006/wordprocessingDrawing" xmlns:w10="urn:schemas-microsoft-com:office:word" xmlns:w="http://schemas.openxmlformats.org/wordprocessingml/2006/main" xmlns:w14="http://schemas.microsoft.com/office/word/2010/wordml" xmlns:w15="http://schemas.microsoft.com/office/word/2012/wordml" xmlns:w16se="http://schemas.microsoft.com/office/word/2015/wordml/symex" xmlns:wpg="http://schemas.microsoft.com/office/word/2010/wordprocessingGroup" xmlns:wpi="http://schemas.microsoft.com/office/word/2010/wordprocessingInk" xmlns:wne="http://schemas.microsoft.com/office/word/2006/wordml" xmlns:wps="http://schemas.microsoft.com/office/word/2010/wordprocessingShape" mc:Ignorable="w14 w15 w16se wp14">
+<w:endnotes xmlns:wpc="http://schemas.microsoft.com/office/word/2010/wordprocessingCanvas" xmlns:cx="http://schemas.microsoft.com/office/drawing/2014/chartex" xmlns:cx1="http://schemas.microsoft.com/office/drawing/2015/9/8/chartex" xmlns:cx2="http://schemas.microsoft.com/office/drawing/2015/10/21/chartex" xmlns:cx3="http://schemas.microsoft.com/office/drawing/2016/5/9/chartex" xmlns:cx4="http://schemas.microsoft.com/office/drawing/2016/5/10/chartex" xmlns:cx5="http://schemas.microsoft.com/office/drawing/2016/5/11/chartex" xmlns:cx6="http://schemas.microsoft.com/office/drawing/2016/5/12/chartex" xmlns:cx7="http://schemas.microsoft.com/office/drawing/2016/5/13/chartex" xmlns:cx8="http://schemas.microsoft.com/office/drawing/2016/5/14/chartex" xmlns:mc="http://schemas.openxmlformats.org/markup-compatibility/2006" xmlns:aink="http://schemas.microsoft.com/office/drawing/2016/ink" xmlns:am3d="http://schemas.microsoft.com/office/drawing/2017/model3d" xmlns:o="urn:schemas-microsoft-com:office:office" xmlns:r="http://schemas.openxmlformats.org/officeDocument/2006/relationships" xmlns:m="http://schemas.openxmlformats.org/officeDocument/2006/math" xmlns:v="urn:schemas-microsoft-com:vml" xmlns:wp14="http://schemas.microsoft.com/office/word/2010/wordprocessingDrawing" xmlns:wp="http://schemas.openxmlformats.org/drawingml/2006/wordprocessingDrawing" xmlns:w10="urn:schemas-microsoft-com:office:word" xmlns:w="http://schemas.openxmlformats.org/wordprocessingml/2006/main" xmlns:w14="http://schemas.microsoft.com/office/word/2010/wordml" xmlns:w15="http://schemas.microsoft.com/office/word/2012/wordml" xmlns:w16cid="http://schemas.microsoft.com/office/word/2016/wordml/cid" xmlns:w16se="http://schemas.microsoft.com/office/word/2015/wordml/symex" xmlns:wpg="http://schemas.microsoft.com/office/word/2010/wordprocessingGroup" xmlns:wpi="http://schemas.microsoft.com/office/word/2010/wordprocessingInk" xmlns:wne="http://schemas.microsoft.com/office/word/2006/wordml" xmlns:wps="http://schemas.microsoft.com/office/word/2010/wordprocessingShape" mc:Ignorable="w14 w15 w16se w16cid wp14">
   <w:endnote w:type="separator" w:id="-1">
     <w:p>
       <w:r>
@@ -7093,7 +7479,7 @@
 </file>
 
 <file path=word/footer1.xml><?xml version="1.0" encoding="utf-8"?>
-<w:ftr xmlns:wpc="http://schemas.microsoft.com/office/word/2010/wordprocessingCanvas" xmlns:cx="http://schemas.microsoft.com/office/drawing/2014/chartex" xmlns:cx1="http://schemas.microsoft.com/office/drawing/2015/9/8/chartex" xmlns:mc="http://schemas.openxmlformats.org/markup-compatibility/2006" xmlns:o="urn:schemas-microsoft-com:office:office" xmlns:r="http://schemas.openxmlformats.org/officeDocument/2006/relationships" xmlns:m="http://schemas.openxmlformats.org/officeDocument/2006/math" xmlns:v="urn:schemas-microsoft-com:vml" xmlns:wp14="http://schemas.microsoft.com/office/word/2010/wordprocessingDrawing" xmlns:wp="http://schemas.openxmlformats.org/drawingml/2006/wordprocessingDrawing" xmlns:w10="urn:schemas-microsoft-com:office:word" xmlns:w="http://schemas.openxmlformats.org/wordprocessingml/2006/main" xmlns:w14="http://schemas.microsoft.com/office/word/2010/wordml" xmlns:w15="http://schemas.microsoft.com/office/word/2012/wordml" xmlns:w16se="http://schemas.microsoft.com/office/word/2015/wordml/symex" xmlns:wpg="http://schemas.microsoft.com/office/word/2010/wordprocessingGroup" xmlns:wpi="http://schemas.microsoft.com/office/word/2010/wordprocessingInk" xmlns:wne="http://schemas.microsoft.com/office/word/2006/wordml" xmlns:wps="http://schemas.microsoft.com/office/word/2010/wordprocessingShape" mc:Ignorable="w14 w15 w16se wp14">
+<w:ftr xmlns:wpc="http://schemas.microsoft.com/office/word/2010/wordprocessingCanvas" xmlns:cx="http://schemas.microsoft.com/office/drawing/2014/chartex" xmlns:cx1="http://schemas.microsoft.com/office/drawing/2015/9/8/chartex" xmlns:cx2="http://schemas.microsoft.com/office/drawing/2015/10/21/chartex" xmlns:cx3="http://schemas.microsoft.com/office/drawing/2016/5/9/chartex" xmlns:cx4="http://schemas.microsoft.com/office/drawing/2016/5/10/chartex" xmlns:cx5="http://schemas.microsoft.com/office/drawing/2016/5/11/chartex" xmlns:cx6="http://schemas.microsoft.com/office/drawing/2016/5/12/chartex" xmlns:cx7="http://schemas.microsoft.com/office/drawing/2016/5/13/chartex" xmlns:cx8="http://schemas.microsoft.com/office/drawing/2016/5/14/chartex" xmlns:mc="http://schemas.openxmlformats.org/markup-compatibility/2006" xmlns:aink="http://schemas.microsoft.com/office/drawing/2016/ink" xmlns:am3d="http://schemas.microsoft.com/office/drawing/2017/model3d" xmlns:o="urn:schemas-microsoft-com:office:office" xmlns:r="http://schemas.openxmlformats.org/officeDocument/2006/relationships" xmlns:m="http://schemas.openxmlformats.org/officeDocument/2006/math" xmlns:v="urn:schemas-microsoft-com:vml" xmlns:wp14="http://schemas.microsoft.com/office/word/2010/wordprocessingDrawing" xmlns:wp="http://schemas.openxmlformats.org/drawingml/2006/wordprocessingDrawing" xmlns:w10="urn:schemas-microsoft-com:office:word" xmlns:w="http://schemas.openxmlformats.org/wordprocessingml/2006/main" xmlns:w14="http://schemas.microsoft.com/office/word/2010/wordml" xmlns:w15="http://schemas.microsoft.com/office/word/2012/wordml" xmlns:w16cid="http://schemas.microsoft.com/office/word/2016/wordml/cid" xmlns:w16se="http://schemas.microsoft.com/office/word/2015/wordml/symex" xmlns:wpg="http://schemas.microsoft.com/office/word/2010/wordprocessingGroup" xmlns:wpi="http://schemas.microsoft.com/office/word/2010/wordprocessingInk" xmlns:wne="http://schemas.microsoft.com/office/word/2006/wordml" xmlns:wps="http://schemas.microsoft.com/office/word/2010/wordprocessingShape" mc:Ignorable="w14 w15 w16se w16cid wp14">
   <w:p>
     <w:pPr>
       <w:pStyle w:val="Footer"/>
@@ -7131,7 +7517,7 @@
 </file>
 
 <file path=word/footer2.xml><?xml version="1.0" encoding="utf-8"?>
-<w:ftr xmlns:wpc="http://schemas.microsoft.com/office/word/2010/wordprocessingCanvas" xmlns:cx="http://schemas.microsoft.com/office/drawing/2014/chartex" xmlns:cx1="http://schemas.microsoft.com/office/drawing/2015/9/8/chartex" xmlns:mc="http://schemas.openxmlformats.org/markup-compatibility/2006" xmlns:o="urn:schemas-microsoft-com:office:office" xmlns:r="http://schemas.openxmlformats.org/officeDocument/2006/relationships" xmlns:m="http://schemas.openxmlformats.org/officeDocument/2006/math" xmlns:v="urn:schemas-microsoft-com:vml" xmlns:wp14="http://schemas.microsoft.com/office/word/2010/wordprocessingDrawing" xmlns:wp="http://schemas.openxmlformats.org/drawingml/2006/wordprocessingDrawing" xmlns:w10="urn:schemas-microsoft-com:office:word" xmlns:w="http://schemas.openxmlformats.org/wordprocessingml/2006/main" xmlns:w14="http://schemas.microsoft.com/office/word/2010/wordml" xmlns:w15="http://schemas.microsoft.com/office/word/2012/wordml" xmlns:w16se="http://schemas.microsoft.com/office/word/2015/wordml/symex" xmlns:wpg="http://schemas.microsoft.com/office/word/2010/wordprocessingGroup" xmlns:wpi="http://schemas.microsoft.com/office/word/2010/wordprocessingInk" xmlns:wne="http://schemas.microsoft.com/office/word/2006/wordml" xmlns:wps="http://schemas.microsoft.com/office/word/2010/wordprocessingShape" mc:Ignorable="w14 w15 w16se wp14">
+<w:ftr xmlns:wpc="http://schemas.microsoft.com/office/word/2010/wordprocessingCanvas" xmlns:cx="http://schemas.microsoft.com/office/drawing/2014/chartex" xmlns:cx1="http://schemas.microsoft.com/office/drawing/2015/9/8/chartex" xmlns:cx2="http://schemas.microsoft.com/office/drawing/2015/10/21/chartex" xmlns:cx3="http://schemas.microsoft.com/office/drawing/2016/5/9/chartex" xmlns:cx4="http://schemas.microsoft.com/office/drawing/2016/5/10/chartex" xmlns:cx5="http://schemas.microsoft.com/office/drawing/2016/5/11/chartex" xmlns:cx6="http://schemas.microsoft.com/office/drawing/2016/5/12/chartex" xmlns:cx7="http://schemas.microsoft.com/office/drawing/2016/5/13/chartex" xmlns:cx8="http://schemas.microsoft.com/office/drawing/2016/5/14/chartex" xmlns:mc="http://schemas.openxmlformats.org/markup-compatibility/2006" xmlns:aink="http://schemas.microsoft.com/office/drawing/2016/ink" xmlns:am3d="http://schemas.microsoft.com/office/drawing/2017/model3d" xmlns:o="urn:schemas-microsoft-com:office:office" xmlns:r="http://schemas.openxmlformats.org/officeDocument/2006/relationships" xmlns:m="http://schemas.openxmlformats.org/officeDocument/2006/math" xmlns:v="urn:schemas-microsoft-com:vml" xmlns:wp14="http://schemas.microsoft.com/office/word/2010/wordprocessingDrawing" xmlns:wp="http://schemas.openxmlformats.org/drawingml/2006/wordprocessingDrawing" xmlns:w10="urn:schemas-microsoft-com:office:word" xmlns:w="http://schemas.openxmlformats.org/wordprocessingml/2006/main" xmlns:w14="http://schemas.microsoft.com/office/word/2010/wordml" xmlns:w15="http://schemas.microsoft.com/office/word/2012/wordml" xmlns:w16cid="http://schemas.microsoft.com/office/word/2016/wordml/cid" xmlns:w16se="http://schemas.microsoft.com/office/word/2015/wordml/symex" xmlns:wpg="http://schemas.microsoft.com/office/word/2010/wordprocessingGroup" xmlns:wpi="http://schemas.microsoft.com/office/word/2010/wordprocessingInk" xmlns:wne="http://schemas.microsoft.com/office/word/2006/wordml" xmlns:wps="http://schemas.microsoft.com/office/word/2010/wordprocessingShape" mc:Ignorable="w14 w15 w16se w16cid wp14">
   <w:p>
     <w:pPr>
       <w:pStyle w:val="Footer"/>
@@ -7228,7 +7614,7 @@
 </file>
 
 <file path=word/footnotes.xml><?xml version="1.0" encoding="utf-8"?>
-<w:footnotes xmlns:wpc="http://schemas.microsoft.com/office/word/2010/wordprocessingCanvas" xmlns:cx="http://schemas.microsoft.com/office/drawing/2014/chartex" xmlns:cx1="http://schemas.microsoft.com/office/drawing/2015/9/8/chartex" xmlns:mc="http://schemas.openxmlformats.org/markup-compatibility/2006" xmlns:o="urn:schemas-microsoft-com:office:office" xmlns:r="http://schemas.openxmlformats.org/officeDocument/2006/relationships" xmlns:m="http://schemas.openxmlformats.org/officeDocument/2006/math" xmlns:v="urn:schemas-microsoft-com:vml" xmlns:wp14="http://schemas.microsoft.com/office/word/2010/wordprocessingDrawing" xmlns:wp="http://schemas.openxmlformats.org/drawingml/2006/wordprocessingDrawing" xmlns:w10="urn:schemas-microsoft-com:office:word" xmlns:w="http://schemas.openxmlformats.org/wordprocessingml/2006/main" xmlns:w14="http://schemas.microsoft.com/office/word/2010/wordml" xmlns:w15="http://schemas.microsoft.com/office/word/2012/wordml" xmlns:w16se="http://schemas.microsoft.com/office/word/2015/wordml/symex" xmlns:wpg="http://schemas.microsoft.com/office/word/2010/wordprocessingGroup" xmlns:wpi="http://schemas.microsoft.com/office/word/2010/wordprocessingInk" xmlns:wne="http://schemas.microsoft.com/office/word/2006/wordml" xmlns:wps="http://schemas.microsoft.com/office/word/2010/wordprocessingShape" mc:Ignorable="w14 w15 w16se wp14">
+<w:footnotes xmlns:wpc="http://schemas.microsoft.com/office/word/2010/wordprocessingCanvas" xmlns:cx="http://schemas.microsoft.com/office/drawing/2014/chartex" xmlns:cx1="http://schemas.microsoft.com/office/drawing/2015/9/8/chartex" xmlns:cx2="http://schemas.microsoft.com/office/drawing/2015/10/21/chartex" xmlns:cx3="http://schemas.microsoft.com/office/drawing/2016/5/9/chartex" xmlns:cx4="http://schemas.microsoft.com/office/drawing/2016/5/10/chartex" xmlns:cx5="http://schemas.microsoft.com/office/drawing/2016/5/11/chartex" xmlns:cx6="http://schemas.microsoft.com/office/drawing/2016/5/12/chartex" xmlns:cx7="http://schemas.microsoft.com/office/drawing/2016/5/13/chartex" xmlns:cx8="http://schemas.microsoft.com/office/drawing/2016/5/14/chartex" xmlns:mc="http://schemas.openxmlformats.org/markup-compatibility/2006" xmlns:aink="http://schemas.microsoft.com/office/drawing/2016/ink" xmlns:am3d="http://schemas.microsoft.com/office/drawing/2017/model3d" xmlns:o="urn:schemas-microsoft-com:office:office" xmlns:r="http://schemas.openxmlformats.org/officeDocument/2006/relationships" xmlns:m="http://schemas.openxmlformats.org/officeDocument/2006/math" xmlns:v="urn:schemas-microsoft-com:vml" xmlns:wp14="http://schemas.microsoft.com/office/word/2010/wordprocessingDrawing" xmlns:wp="http://schemas.openxmlformats.org/drawingml/2006/wordprocessingDrawing" xmlns:w10="urn:schemas-microsoft-com:office:word" xmlns:w="http://schemas.openxmlformats.org/wordprocessingml/2006/main" xmlns:w14="http://schemas.microsoft.com/office/word/2010/wordml" xmlns:w15="http://schemas.microsoft.com/office/word/2012/wordml" xmlns:w16cid="http://schemas.microsoft.com/office/word/2016/wordml/cid" xmlns:w16se="http://schemas.microsoft.com/office/word/2015/wordml/symex" xmlns:wpg="http://schemas.microsoft.com/office/word/2010/wordprocessingGroup" xmlns:wpi="http://schemas.microsoft.com/office/word/2010/wordprocessingInk" xmlns:wne="http://schemas.microsoft.com/office/word/2006/wordml" xmlns:wps="http://schemas.microsoft.com/office/word/2010/wordprocessingShape" mc:Ignorable="w14 w15 w16se w16cid wp14">
   <w:footnote w:type="separator" w:id="-1">
     <w:p>
       <w:r>
@@ -7247,7 +7633,7 @@
 </file>
 
 <file path=word/numbering.xml><?xml version="1.0" encoding="utf-8"?>
-<w:numbering xmlns:wpc="http://schemas.microsoft.com/office/word/2010/wordprocessingCanvas" xmlns:cx="http://schemas.microsoft.com/office/drawing/2014/chartex" xmlns:cx1="http://schemas.microsoft.com/office/drawing/2015/9/8/chartex" xmlns:mc="http://schemas.openxmlformats.org/markup-compatibility/2006" xmlns:o="urn:schemas-microsoft-com:office:office" xmlns:r="http://schemas.openxmlformats.org/officeDocument/2006/relationships" xmlns:m="http://schemas.openxmlformats.org/officeDocument/2006/math" xmlns:v="urn:schemas-microsoft-com:vml" xmlns:wp14="http://schemas.microsoft.com/office/word/2010/wordprocessingDrawing" xmlns:wp="http://schemas.openxmlformats.org/drawingml/2006/wordprocessingDrawing" xmlns:w10="urn:schemas-microsoft-com:office:word" xmlns:w="http://schemas.openxmlformats.org/wordprocessingml/2006/main" xmlns:w14="http://schemas.microsoft.com/office/word/2010/wordml" xmlns:w15="http://schemas.microsoft.com/office/word/2012/wordml" xmlns:w16se="http://schemas.microsoft.com/office/word/2015/wordml/symex" xmlns:wpg="http://schemas.microsoft.com/office/word/2010/wordprocessingGroup" xmlns:wpi="http://schemas.microsoft.com/office/word/2010/wordprocessingInk" xmlns:wne="http://schemas.microsoft.com/office/word/2006/wordml" xmlns:wps="http://schemas.microsoft.com/office/word/2010/wordprocessingShape" mc:Ignorable="w14 w15 w16se wp14">
+<w:numbering xmlns:wpc="http://schemas.microsoft.com/office/word/2010/wordprocessingCanvas" xmlns:cx="http://schemas.microsoft.com/office/drawing/2014/chartex" xmlns:cx1="http://schemas.microsoft.com/office/drawing/2015/9/8/chartex" xmlns:cx2="http://schemas.microsoft.com/office/drawing/2015/10/21/chartex" xmlns:cx3="http://schemas.microsoft.com/office/drawing/2016/5/9/chartex" xmlns:cx4="http://schemas.microsoft.com/office/drawing/2016/5/10/chartex" xmlns:cx5="http://schemas.microsoft.com/office/drawing/2016/5/11/chartex" xmlns:cx6="http://schemas.microsoft.com/office/drawing/2016/5/12/chartex" xmlns:cx7="http://schemas.microsoft.com/office/drawing/2016/5/13/chartex" xmlns:cx8="http://schemas.microsoft.com/office/drawing/2016/5/14/chartex" xmlns:mc="http://schemas.openxmlformats.org/markup-compatibility/2006" xmlns:aink="http://schemas.microsoft.com/office/drawing/2016/ink" xmlns:am3d="http://schemas.microsoft.com/office/drawing/2017/model3d" xmlns:o="urn:schemas-microsoft-com:office:office" xmlns:r="http://schemas.openxmlformats.org/officeDocument/2006/relationships" xmlns:m="http://schemas.openxmlformats.org/officeDocument/2006/math" xmlns:v="urn:schemas-microsoft-com:vml" xmlns:wp14="http://schemas.microsoft.com/office/word/2010/wordprocessingDrawing" xmlns:wp="http://schemas.openxmlformats.org/drawingml/2006/wordprocessingDrawing" xmlns:w10="urn:schemas-microsoft-com:office:word" xmlns:w="http://schemas.openxmlformats.org/wordprocessingml/2006/main" xmlns:w14="http://schemas.microsoft.com/office/word/2010/wordml" xmlns:w15="http://schemas.microsoft.com/office/word/2012/wordml" xmlns:w16cid="http://schemas.microsoft.com/office/word/2016/wordml/cid" xmlns:w16se="http://schemas.microsoft.com/office/word/2015/wordml/symex" xmlns:wpg="http://schemas.microsoft.com/office/word/2010/wordprocessingGroup" xmlns:wpi="http://schemas.microsoft.com/office/word/2010/wordprocessingInk" xmlns:wne="http://schemas.microsoft.com/office/word/2006/wordml" xmlns:wps="http://schemas.microsoft.com/office/word/2010/wordprocessingShape" mc:Ignorable="w14 w15 w16se w16cid wp14">
   <w:abstractNum w:abstractNumId="0" w15:restartNumberingAfterBreak="0">
     <w:nsid w:val="0B3B0D92"/>
     <w:multiLevelType w:val="hybridMultilevel"/>
@@ -7345,7 +7731,7 @@
 </file>
 
 <file path=word/styles.xml><?xml version="1.0" encoding="utf-8"?>
-<w:styles xmlns:mc="http://schemas.openxmlformats.org/markup-compatibility/2006" xmlns:r="http://schemas.openxmlformats.org/officeDocument/2006/relationships" xmlns:w="http://schemas.openxmlformats.org/wordprocessingml/2006/main" xmlns:w14="http://schemas.microsoft.com/office/word/2010/wordml" xmlns:w15="http://schemas.microsoft.com/office/word/2012/wordml" xmlns:w16se="http://schemas.microsoft.com/office/word/2015/wordml/symex" mc:Ignorable="w14 w15 w16se">
+<w:styles xmlns:mc="http://schemas.openxmlformats.org/markup-compatibility/2006" xmlns:r="http://schemas.openxmlformats.org/officeDocument/2006/relationships" xmlns:w="http://schemas.openxmlformats.org/wordprocessingml/2006/main" xmlns:w14="http://schemas.microsoft.com/office/word/2010/wordml" xmlns:w15="http://schemas.microsoft.com/office/word/2012/wordml" xmlns:w16cid="http://schemas.microsoft.com/office/word/2016/wordml/cid" xmlns:w16se="http://schemas.microsoft.com/office/word/2015/wordml/symex" mc:Ignorable="w14 w15 w16se w16cid">
   <w:docDefaults>
     <w:rPrDefault>
       <w:rPr>
@@ -7361,7 +7747,7 @@
       </w:pPr>
     </w:pPrDefault>
   </w:docDefaults>
-  <w:latentStyles w:defLockedState="0" w:defUIPriority="99" w:defSemiHidden="0" w:defUnhideWhenUsed="0" w:defQFormat="0" w:count="371">
+  <w:latentStyles w:defLockedState="0" w:defUIPriority="99" w:defSemiHidden="0" w:defUnhideWhenUsed="0" w:defQFormat="0" w:count="377">
     <w:lsdException w:name="Normal" w:uiPriority="0" w:qFormat="1"/>
     <w:lsdException w:name="heading 1" w:uiPriority="9" w:qFormat="1"/>
     <w:lsdException w:name="heading 2" w:semiHidden="1" w:uiPriority="9" w:unhideWhenUsed="1" w:qFormat="1"/>
@@ -7509,11 +7895,8 @@
     <w:lsdException w:name="Table 3D effects 3" w:semiHidden="1" w:unhideWhenUsed="1"/>
     <w:lsdException w:name="Table Contemporary" w:semiHidden="1" w:unhideWhenUsed="1"/>
     <w:lsdException w:name="Table Elegant" w:semiHidden="1" w:unhideWhenUsed="1"/>
-    <w:lsdException w:name="Table Professional" w:semiHidden="1" w:unhideWhenUsed="1"/>
     <w:lsdException w:name="Table Subtle 1" w:semiHidden="1" w:unhideWhenUsed="1"/>
     <w:lsdException w:name="Table Subtle 2" w:semiHidden="1" w:unhideWhenUsed="1"/>
-    <w:lsdException w:name="Table Web 1" w:semiHidden="1" w:unhideWhenUsed="1"/>
-    <w:lsdException w:name="Table Web 2" w:semiHidden="1" w:unhideWhenUsed="1"/>
     <w:lsdException w:name="Table Web 3" w:semiHidden="1" w:unhideWhenUsed="1"/>
     <w:lsdException w:name="Balloon Text" w:semiHidden="1" w:unhideWhenUsed="1"/>
     <w:lsdException w:name="Table Grid" w:uiPriority="39"/>
@@ -7733,6 +8116,12 @@
     <w:lsdException w:name="List Table 5 Dark Accent 6" w:uiPriority="50"/>
     <w:lsdException w:name="List Table 6 Colorful Accent 6" w:uiPriority="51"/>
     <w:lsdException w:name="List Table 7 Colorful Accent 6" w:uiPriority="52"/>
+    <w:lsdException w:name="Mention" w:semiHidden="1" w:unhideWhenUsed="1"/>
+    <w:lsdException w:name="Smart Hyperlink" w:semiHidden="1" w:unhideWhenUsed="1"/>
+    <w:lsdException w:name="Hashtag" w:semiHidden="1" w:unhideWhenUsed="1"/>
+    <w:lsdException w:name="Unresolved Mention" w:semiHidden="1" w:unhideWhenUsed="1"/>
+    <w:lsdException w:name="Smart Link" w:semiHidden="1" w:unhideWhenUsed="1"/>
+    <w:lsdException w:name="Smart Link Error" w:semiHidden="1" w:unhideWhenUsed="1"/>
   </w:latentStyles>
   <w:style w:type="paragraph" w:default="1" w:styleId="Normal">
     <w:name w:val="Normal"/>
@@ -8430,7 +8819,7 @@
 </file>
 
 <file path=customXml/itemProps1.xml><?xml version="1.0" encoding="utf-8"?>
-<ds:datastoreItem xmlns:ds="http://schemas.openxmlformats.org/officeDocument/2006/customXml" ds:itemID="{F54A1740-1364-4582-9A85-AD56C8AC1F4F}">
+<ds:datastoreItem xmlns:ds="http://schemas.openxmlformats.org/officeDocument/2006/customXml" ds:itemID="{16F75C13-D773-7A48-AF3C-0474CD5F0805}">
   <ds:schemaRefs>
     <ds:schemaRef ds:uri="http://schemas.openxmlformats.org/officeDocument/2006/bibliography"/>
   </ds:schemaRefs>

</xml_diff>